<commit_message>
Ver-9! The submitted one!
</commit_message>
<xml_diff>
--- a/RSD_Version_8.docx
+++ b/RSD_Version_8.docx
@@ -396,14 +396,23 @@
         <w:jc w:val="both"/>
         <w:rPr>
           <w:rFonts w:ascii="Calibri" w:eastAsia="Calibri" w:hAnsi="Calibri" w:cs="Calibri"/>
-          <w:b/>
-        </w:rPr>
-      </w:pPr>
-      <w:r>
-        <w:rPr>
-          <w:rFonts w:ascii="Calibri" w:eastAsia="Calibri" w:hAnsi="Calibri" w:cs="Calibri"/>
-          <w:b/>
-        </w:rPr>
+        </w:rPr>
+      </w:pPr>
+    </w:p>
+    <w:p>
+      <w:pPr>
+        <w:jc w:val="both"/>
+        <w:rPr>
+          <w:rFonts w:ascii="Calibri" w:eastAsia="Calibri" w:hAnsi="Calibri" w:cs="Calibri"/>
+          <w:b/>
+        </w:rPr>
+      </w:pPr>
+      <w:r>
+        <w:rPr>
+          <w:rFonts w:ascii="Calibri" w:eastAsia="Calibri" w:hAnsi="Calibri" w:cs="Calibri"/>
+          <w:b/>
+        </w:rPr>
+        <w:lastRenderedPageBreak/>
         <w:t xml:space="preserve">1.3 Software Context </w:t>
       </w:r>
     </w:p>
@@ -418,7 +427,6 @@
         <w:rPr>
           <w:rFonts w:ascii="Calibri" w:eastAsia="Calibri" w:hAnsi="Calibri" w:cs="Calibri"/>
         </w:rPr>
-        <w:lastRenderedPageBreak/>
         <w:t>The High School Book Tracking application should be secured as only authorized users can access this application and the access should be granted based on access levels. The system should not take more than 5 seconds to respond to a request. Only a staff/Admin has a right to add books to this application from a pool of books available online. Once the books are available, they can be checked out to students for a period of time (6 months). Once a book is checked out to a student, he can log in to the application to check the details such as due date, due amount etc. for the checked out books.</w:t>
       </w:r>
     </w:p>
@@ -444,15 +452,13 @@
           <w:b/>
         </w:rPr>
       </w:pPr>
-    </w:p>
-    <w:p>
-      <w:pPr>
-        <w:jc w:val="both"/>
-        <w:rPr>
-          <w:rFonts w:ascii="Calibri" w:eastAsia="Calibri" w:hAnsi="Calibri" w:cs="Calibri"/>
-          <w:b/>
-        </w:rPr>
-      </w:pPr>
+      <w:r>
+        <w:rPr>
+          <w:rFonts w:ascii="Calibri" w:eastAsia="Calibri" w:hAnsi="Calibri" w:cs="Calibri"/>
+          <w:b/>
+        </w:rPr>
+        <w:br/>
+      </w:r>
       <w:r>
         <w:rPr>
           <w:rFonts w:ascii="Calibri" w:eastAsia="Calibri" w:hAnsi="Calibri" w:cs="Calibri"/>
@@ -552,7 +558,25 @@
           <w:b/>
           <w:sz w:val="28"/>
         </w:rPr>
-        <w:t xml:space="preserve">2 Usage Scenario </w:t>
+        <w:t xml:space="preserve">2 Usage </w:t>
+      </w:r>
+      <w:proofErr w:type="gramStart"/>
+      <w:r>
+        <w:rPr>
+          <w:rFonts w:ascii="Calibri" w:eastAsia="Calibri" w:hAnsi="Calibri" w:cs="Calibri"/>
+          <w:b/>
+          <w:sz w:val="28"/>
+        </w:rPr>
+        <w:t>Scenario</w:t>
+      </w:r>
+      <w:proofErr w:type="gramEnd"/>
+      <w:r>
+        <w:rPr>
+          <w:rFonts w:ascii="Calibri" w:eastAsia="Calibri" w:hAnsi="Calibri" w:cs="Calibri"/>
+          <w:b/>
+          <w:sz w:val="28"/>
+        </w:rPr>
+        <w:t xml:space="preserve"> </w:t>
       </w:r>
     </w:p>
     <w:p>
@@ -815,6 +839,7 @@
         <w:rPr>
           <w:rFonts w:ascii="Calibri" w:eastAsia="Calibri" w:hAnsi="Calibri" w:cs="Calibri"/>
         </w:rPr>
+        <w:lastRenderedPageBreak/>
         <w:t>List all the students of his class and their parent information with amount due</w:t>
       </w:r>
       <w:r>
@@ -842,7 +867,6 @@
         <w:rPr>
           <w:rFonts w:ascii="Calibri" w:eastAsia="Calibri" w:hAnsi="Calibri" w:cs="Calibri"/>
         </w:rPr>
-        <w:lastRenderedPageBreak/>
         <w:t>List all the books of which he/she teaches classes</w:t>
       </w:r>
       <w:r>
@@ -1001,6 +1025,13 @@
           <w:b/>
         </w:rPr>
       </w:pPr>
+      <w:r>
+        <w:rPr>
+          <w:rFonts w:ascii="Calibri" w:eastAsia="Calibri" w:hAnsi="Calibri" w:cs="Calibri"/>
+          <w:b/>
+        </w:rPr>
+        <w:br/>
+      </w:r>
       <w:r>
         <w:rPr>
           <w:rFonts w:ascii="Calibri" w:eastAsia="Calibri" w:hAnsi="Calibri" w:cs="Calibri"/>
@@ -1342,6 +1373,16 @@
     <w:p>
       <w:pPr>
         <w:spacing w:line="240" w:lineRule="auto"/>
+        <w:ind w:left="720"/>
+        <w:jc w:val="both"/>
+        <w:rPr>
+          <w:rFonts w:ascii="Calibri" w:eastAsia="Calibri" w:hAnsi="Calibri" w:cs="Calibri"/>
+        </w:rPr>
+      </w:pPr>
+    </w:p>
+    <w:p>
+      <w:pPr>
+        <w:spacing w:line="240" w:lineRule="auto"/>
         <w:jc w:val="both"/>
         <w:rPr>
           <w:rFonts w:ascii="Calibri" w:eastAsia="Calibri" w:hAnsi="Calibri" w:cs="Calibri"/>
@@ -1353,6 +1394,7 @@
           <w:rFonts w:ascii="Calibri" w:eastAsia="Calibri" w:hAnsi="Calibri" w:cs="Calibri"/>
           <w:u w:val="single"/>
         </w:rPr>
+        <w:lastRenderedPageBreak/>
         <w:t xml:space="preserve">List students with books showing due data and data checked out </w:t>
       </w:r>
     </w:p>
@@ -1417,7 +1459,13 @@
           <w:rFonts w:ascii="Calibri" w:eastAsia="Calibri" w:hAnsi="Calibri" w:cs="Calibri"/>
           <w:b/>
         </w:rPr>
-        <w:lastRenderedPageBreak/>
+        <w:br/>
+      </w:r>
+      <w:r>
+        <w:rPr>
+          <w:rFonts w:ascii="Calibri" w:eastAsia="Calibri" w:hAnsi="Calibri" w:cs="Calibri"/>
+          <w:b/>
+        </w:rPr>
         <w:t>2.3 Use-</w:t>
       </w:r>
       <w:proofErr w:type="gramStart"/>
@@ -1435,6 +1483,7 @@
         <w:jc w:val="both"/>
         <w:rPr>
           <w:rFonts w:ascii="Calibri" w:eastAsia="Calibri" w:hAnsi="Calibri" w:cs="Calibri"/>
+          <w:b/>
         </w:rPr>
       </w:pPr>
       <w:r>
@@ -1442,18 +1491,9 @@
           <v:rect id="rectole0000000000" o:spid="_x0000_i1025" style="width:470.2pt;height:269.2pt" o:ole="" o:preferrelative="t" stroked="f">
             <v:imagedata r:id="rId6" o:title=""/>
           </v:rect>
-          <o:OLEObject Type="Embed" ProgID="StaticMetafile" ShapeID="rectole0000000000" DrawAspect="Content" ObjectID="_1549266438" r:id="rId7"/>
+          <o:OLEObject Type="Embed" ProgID="StaticMetafile" ShapeID="rectole0000000000" DrawAspect="Content" ObjectID="_1549267118" r:id="rId7"/>
         </w:object>
       </w:r>
-    </w:p>
-    <w:p>
-      <w:pPr>
-        <w:jc w:val="both"/>
-        <w:rPr>
-          <w:rFonts w:ascii="Calibri" w:eastAsia="Calibri" w:hAnsi="Calibri" w:cs="Calibri"/>
-          <w:b/>
-        </w:rPr>
-      </w:pPr>
     </w:p>
     <w:p>
       <w:pPr>
@@ -1604,6 +1644,7 @@
         <w:rPr>
           <w:rFonts w:ascii="Calibri" w:eastAsia="Calibri" w:hAnsi="Calibri" w:cs="Calibri"/>
         </w:rPr>
+        <w:lastRenderedPageBreak/>
         <w:t xml:space="preserve">Description of List all books in the system: This includes all books in the school’s system. This will be a subset of the books available in the </w:t>
       </w:r>
       <w:r>
@@ -1637,18 +1678,8 @@
         <w:rPr>
           <w:rFonts w:ascii="Calibri" w:eastAsia="Calibri" w:hAnsi="Calibri" w:cs="Calibri"/>
         </w:rPr>
-        <w:lastRenderedPageBreak/>
         <w:t xml:space="preserve">Description of List of students with books showing due date and date checked out: The information will include a book id which is an key into the book data base to gather more information such as author and quantity. </w:t>
       </w:r>
-    </w:p>
-    <w:p>
-      <w:pPr>
-        <w:jc w:val="both"/>
-        <w:rPr>
-          <w:rFonts w:ascii="Calibri" w:eastAsia="Calibri" w:hAnsi="Calibri" w:cs="Calibri"/>
-          <w:b/>
-        </w:rPr>
-      </w:pPr>
     </w:p>
     <w:p>
       <w:pPr>
@@ -2319,6 +2350,7 @@
         <w:t xml:space="preserve">3. </w:t>
       </w:r>
       <w:proofErr w:type="spellStart"/>
+      <w:proofErr w:type="gramStart"/>
       <w:r>
         <w:rPr>
           <w:rFonts w:ascii="Calibri" w:eastAsia="Calibri" w:hAnsi="Calibri" w:cs="Calibri"/>
@@ -2327,6 +2359,7 @@
         <w:t>deptName</w:t>
       </w:r>
       <w:proofErr w:type="spellEnd"/>
+      <w:proofErr w:type="gramEnd"/>
       <w:r>
         <w:rPr>
           <w:rFonts w:ascii="Calibri" w:eastAsia="Calibri" w:hAnsi="Calibri" w:cs="Calibri"/>
@@ -2340,6 +2373,15 @@
         </w:rPr>
         <w:t>-  This attribute specifies department name of each class</w:t>
       </w:r>
+    </w:p>
+    <w:p>
+      <w:pPr>
+        <w:ind w:left="1440"/>
+        <w:jc w:val="both"/>
+        <w:rPr>
+          <w:rFonts w:ascii="Calibri" w:eastAsia="Calibri" w:hAnsi="Calibri" w:cs="Calibri"/>
+        </w:rPr>
+      </w:pPr>
     </w:p>
     <w:p>
       <w:pPr>
@@ -2797,6 +2839,7 @@
         <w:rPr>
           <w:rFonts w:ascii="Calibri" w:eastAsia="Calibri" w:hAnsi="Calibri" w:cs="Calibri"/>
         </w:rPr>
+        <w:lastRenderedPageBreak/>
         <w:t xml:space="preserve">        </w:t>
       </w:r>
       <w:r>
@@ -2882,7 +2925,6 @@
           <w:rFonts w:ascii="Calibri" w:eastAsia="Calibri" w:hAnsi="Calibri" w:cs="Calibri"/>
           <w:b/>
         </w:rPr>
-        <w:lastRenderedPageBreak/>
         <w:t xml:space="preserve">3. </w:t>
       </w:r>
       <w:proofErr w:type="spellStart"/>
@@ -3505,65 +3547,17 @@
         <w:jc w:val="both"/>
         <w:rPr>
           <w:rFonts w:ascii="Calibri" w:eastAsia="Calibri" w:hAnsi="Calibri" w:cs="Calibri"/>
-          <w:u w:val="single"/>
-        </w:rPr>
-      </w:pPr>
-      <w:r>
-        <w:rPr>
-          <w:rFonts w:ascii="Calibri" w:eastAsia="Calibri" w:hAnsi="Calibri" w:cs="Calibri"/>
-        </w:rPr>
-        <w:tab/>
-      </w:r>
-    </w:p>
-    <w:p>
-      <w:pPr>
-        <w:jc w:val="both"/>
-        <w:rPr>
-          <w:rFonts w:ascii="Calibri" w:eastAsia="Calibri" w:hAnsi="Calibri" w:cs="Calibri"/>
-          <w:b/>
-        </w:rPr>
-      </w:pPr>
-    </w:p>
-    <w:p>
-      <w:pPr>
-        <w:jc w:val="both"/>
-        <w:rPr>
-          <w:rFonts w:ascii="Calibri" w:eastAsia="Calibri" w:hAnsi="Calibri" w:cs="Calibri"/>
-          <w:b/>
-        </w:rPr>
-      </w:pPr>
-    </w:p>
-    <w:p>
-      <w:pPr>
-        <w:jc w:val="both"/>
-        <w:rPr>
-          <w:rFonts w:ascii="Calibri" w:eastAsia="Calibri" w:hAnsi="Calibri" w:cs="Calibri"/>
-          <w:b/>
-        </w:rPr>
-      </w:pPr>
-    </w:p>
-    <w:p>
-      <w:pPr>
-        <w:jc w:val="both"/>
-        <w:rPr>
-          <w:rFonts w:ascii="Calibri" w:eastAsia="Calibri" w:hAnsi="Calibri" w:cs="Calibri"/>
-          <w:b/>
-        </w:rPr>
-      </w:pPr>
-    </w:p>
-    <w:p>
-      <w:pPr>
-        <w:jc w:val="both"/>
-        <w:rPr>
-          <w:rFonts w:ascii="Calibri" w:eastAsia="Calibri" w:hAnsi="Calibri" w:cs="Calibri"/>
-          <w:b/>
-        </w:rPr>
-      </w:pPr>
-      <w:r>
-        <w:rPr>
-          <w:rFonts w:ascii="Calibri" w:eastAsia="Calibri" w:hAnsi="Calibri" w:cs="Calibri"/>
-          <w:b/>
-        </w:rPr>
+          <w:b/>
+        </w:rPr>
+      </w:pPr>
+      <w:bookmarkStart w:id="0" w:name="_GoBack"/>
+      <w:bookmarkEnd w:id="0"/>
+      <w:r>
+        <w:rPr>
+          <w:rFonts w:ascii="Calibri" w:eastAsia="Calibri" w:hAnsi="Calibri" w:cs="Calibri"/>
+          <w:b/>
+        </w:rPr>
+        <w:lastRenderedPageBreak/>
         <w:t>3.3 Complete data model</w:t>
       </w:r>
     </w:p>
@@ -3610,7 +3604,7 @@
           <v:rect id="rectole0000000001" o:spid="_x0000_i1026" style="width:499.6pt;height:405.1pt" o:ole="" o:preferrelative="t" stroked="f">
             <v:imagedata r:id="rId8" o:title=""/>
           </v:rect>
-          <o:OLEObject Type="Embed" ProgID="StaticMetafile" ShapeID="rectole0000000001" DrawAspect="Content" ObjectID="_1549266439" r:id="rId9"/>
+          <o:OLEObject Type="Embed" ProgID="StaticMetafile" ShapeID="rectole0000000001" DrawAspect="Content" ObjectID="_1549267119" r:id="rId9"/>
         </w:object>
       </w:r>
     </w:p>
@@ -3677,6 +3671,7 @@
           <w:b/>
           <w:sz w:val="28"/>
         </w:rPr>
+        <w:lastRenderedPageBreak/>
         <w:t xml:space="preserve">4 </w:t>
       </w:r>
       <w:proofErr w:type="gramStart"/>
@@ -3875,32 +3870,32 @@
         <w:rPr>
           <w:rFonts w:ascii="Calibri" w:eastAsia="Calibri" w:hAnsi="Calibri" w:cs="Calibri"/>
         </w:rPr>
+        <w:t>Application Server : Apache Tomcat</w:t>
+      </w:r>
+    </w:p>
+    <w:p>
+      <w:pPr>
+        <w:jc w:val="both"/>
+        <w:rPr>
+          <w:rFonts w:ascii="Calibri" w:eastAsia="Calibri" w:hAnsi="Calibri" w:cs="Calibri"/>
+        </w:rPr>
+      </w:pPr>
+    </w:p>
+    <w:p>
+      <w:pPr>
+        <w:ind w:left="720"/>
+        <w:jc w:val="both"/>
+        <w:rPr>
+          <w:rFonts w:ascii="Calibri" w:eastAsia="Calibri" w:hAnsi="Calibri" w:cs="Calibri"/>
+          <w:b/>
+        </w:rPr>
+      </w:pPr>
+      <w:r>
+        <w:rPr>
+          <w:rFonts w:ascii="Calibri" w:eastAsia="Calibri" w:hAnsi="Calibri" w:cs="Calibri"/>
+          <w:b/>
+        </w:rPr>
         <w:lastRenderedPageBreak/>
-        <w:t>Application Server : Apache Tomcat</w:t>
-      </w:r>
-    </w:p>
-    <w:p>
-      <w:pPr>
-        <w:jc w:val="both"/>
-        <w:rPr>
-          <w:rFonts w:ascii="Calibri" w:eastAsia="Calibri" w:hAnsi="Calibri" w:cs="Calibri"/>
-        </w:rPr>
-      </w:pPr>
-    </w:p>
-    <w:p>
-      <w:pPr>
-        <w:ind w:left="720"/>
-        <w:jc w:val="both"/>
-        <w:rPr>
-          <w:rFonts w:ascii="Calibri" w:eastAsia="Calibri" w:hAnsi="Calibri" w:cs="Calibri"/>
-          <w:b/>
-        </w:rPr>
-      </w:pPr>
-      <w:r>
-        <w:rPr>
-          <w:rFonts w:ascii="Calibri" w:eastAsia="Calibri" w:hAnsi="Calibri" w:cs="Calibri"/>
-          <w:b/>
-        </w:rPr>
         <w:t xml:space="preserve">4.2.2 External System Interfaces </w:t>
       </w:r>
     </w:p>
@@ -4408,6 +4403,24 @@
     </w:p>
     <w:p>
       <w:pPr>
+        <w:ind w:left="1080"/>
+        <w:jc w:val="both"/>
+        <w:rPr>
+          <w:rFonts w:ascii="Calibri" w:eastAsia="Calibri" w:hAnsi="Calibri" w:cs="Calibri"/>
+        </w:rPr>
+      </w:pPr>
+    </w:p>
+    <w:p>
+      <w:pPr>
+        <w:ind w:left="1080"/>
+        <w:jc w:val="both"/>
+        <w:rPr>
+          <w:rFonts w:ascii="Calibri" w:eastAsia="Calibri" w:hAnsi="Calibri" w:cs="Calibri"/>
+        </w:rPr>
+      </w:pPr>
+    </w:p>
+    <w:p>
+      <w:pPr>
         <w:jc w:val="both"/>
         <w:rPr>
           <w:rFonts w:ascii="Calibri" w:eastAsia="Calibri" w:hAnsi="Calibri" w:cs="Calibri"/>
@@ -5040,7 +5053,7 @@
           <v:rect id="rectole0000000002" o:spid="_x0000_i1027" style="width:475.85pt;height:328.05pt" o:ole="" o:preferrelative="t" stroked="f">
             <v:imagedata r:id="rId11" o:title=""/>
           </v:rect>
-          <o:OLEObject Type="Embed" ProgID="StaticMetafile" ShapeID="rectole0000000002" DrawAspect="Content" ObjectID="_1549266440" r:id="rId12"/>
+          <o:OLEObject Type="Embed" ProgID="StaticMetafile" ShapeID="rectole0000000002" DrawAspect="Content" ObjectID="_1549267120" r:id="rId12"/>
         </w:object>
       </w:r>
     </w:p>
@@ -6031,8 +6044,6 @@
           <w:b/>
         </w:rPr>
       </w:pPr>
-      <w:bookmarkStart w:id="0" w:name="_GoBack"/>
-      <w:bookmarkEnd w:id="0"/>
       <w:r>
         <w:rPr>
           <w:rFonts w:ascii="Calibri" w:eastAsia="Calibri" w:hAnsi="Calibri" w:cs="Calibri"/>

</xml_diff>